<commit_message>
Added UML directory and USE-CASE diagram
</commit_message>
<xml_diff>
--- a/Dokumentacija/Servis za praćenje hrane - Od njive do stola.docx
+++ b/Dokumentacija/Servis za praćenje hrane - Od njive do stola.docx
@@ -1141,8 +1141,10 @@
           <w:rFonts w:hint="default"/>
           <w:lang w:val="en-US"/>
         </w:rPr>
-        <w:t xml:space="preserve"> test</w:t>
+        <w:t xml:space="preserve"> </w:t>
       </w:r>
+      <w:bookmarkStart w:id="4" w:name="_GoBack"/>
+      <w:bookmarkEnd w:id="4"/>
     </w:p>
     <w:p>
       <w:pPr>
@@ -1157,8 +1159,6 @@
         </w:rPr>
         <w:br w:type="page"/>
       </w:r>
-      <w:bookmarkStart w:id="4" w:name="_GoBack"/>
-      <w:bookmarkEnd w:id="4"/>
     </w:p>
     <w:p>
       <w:pPr>

</xml_diff>